<commit_message>
agregar clase mainwindow y clase personaje
</commit_message>
<xml_diff>
--- a/momento1/Momento I.docx
+++ b/momento1/Momento I.docx
@@ -3,11 +3,21 @@
 <w:document xmlns:wpc="http://schemas.microsoft.com/office/word/2010/wordprocessingCanvas" xmlns:mc="http://schemas.openxmlformats.org/markup-compatibility/2006" xmlns:o="urn:schemas-microsoft-com:office:office" xmlns:r="http://schemas.openxmlformats.org/officeDocument/2006/relationships" xmlns:m="http://schemas.openxmlformats.org/officeDocument/2006/math" xmlns:v="urn:schemas-microsoft-com:vml" xmlns:wp14="http://schemas.microsoft.com/office/word/2010/wordprocessingDrawing" xmlns:wp="http://schemas.openxmlformats.org/drawingml/2006/wordprocessingDrawing" xmlns:w10="urn:schemas-microsoft-com:office:word" xmlns:w="http://schemas.openxmlformats.org/wordprocessingml/2006/main" xmlns:w14="http://schemas.microsoft.com/office/word/2010/wordml" xmlns:w15="http://schemas.microsoft.com/office/word/2012/wordml" xmlns:wpg="http://schemas.microsoft.com/office/word/2010/wordprocessingGroup" xmlns:wpi="http://schemas.microsoft.com/office/word/2010/wordprocessingInk" xmlns:wne="http://schemas.microsoft.com/office/word/2006/wordml" xmlns:wps="http://schemas.microsoft.com/office/word/2010/wordprocessingShape" mc:Ignorable="w14 w15 wp14">
   <w:body>
     <w:p>
+      <w:bookmarkStart w:id="0" w:name="_GoBack"/>
       <w:r>
         <w:t>Momento I – Contextualización</w:t>
       </w:r>
     </w:p>
-    <w:p/>
+    <w:p>
+      <w:pPr>
+        <w:tabs>
+          <w:tab w:val="left" w:pos="990"/>
+        </w:tabs>
+      </w:pPr>
+      <w:r>
+        <w:tab/>
+      </w:r>
+    </w:p>
     <w:p>
       <w:r>
         <w:t>Proyecto: La travesía del vikingo</w:t>
@@ -50,15 +60,7 @@
     </w:p>
     <w:p>
       <w:r>
-        <w:t xml:space="preserve">Cada nivel tiene una vista y una dinámica distinta. Uno de los niveles estará controlado por </w:t>
-      </w:r>
-      <w:proofErr w:type="gramStart"/>
-      <w:r>
-        <w:t>tiempo</w:t>
-      </w:r>
-      <w:proofErr w:type="gramEnd"/>
-      <w:r>
-        <w:t>.</w:t>
+        <w:t>Cada nivel tiene una vista y una dinámica distinta. Uno de los niveles estará controlado por tiempo.</w:t>
       </w:r>
     </w:p>
     <w:p>
@@ -363,31 +365,29 @@
     <w:p/>
     <w:p/>
     <w:p/>
-    <w:p>
-      <w:bookmarkStart w:id="0" w:name="_GoBack"/>
+    <w:p/>
+    <w:p/>
+    <w:p>
+      <w:r>
+        <w:t>Resumen general</w:t>
+      </w:r>
+    </w:p>
+    <w:p/>
+    <w:p>
+      <w:r>
+        <w:t>El juego busca combinar historia, exploración y acción inspiradas en la cultura vikinga.</w:t>
+      </w:r>
+    </w:p>
+    <w:p>
+      <w:r>
+        <w:t>Cada nivel presenta una física distinta, una vista diferente y objetivos claros.</w:t>
+      </w:r>
+    </w:p>
+    <w:p>
+      <w:r>
+        <w:t>Además, incluye un agente con comportamiento autónomo básico que agrega un toque de inteligencia artificial sencilla.</w:t>
+      </w:r>
       <w:bookmarkEnd w:id="0"/>
-    </w:p>
-    <w:p/>
-    <w:p>
-      <w:r>
-        <w:t>Resumen general</w:t>
-      </w:r>
-    </w:p>
-    <w:p/>
-    <w:p>
-      <w:r>
-        <w:t>El juego busca combinar historia, exploración y acción inspiradas en la cultura vikinga.</w:t>
-      </w:r>
-    </w:p>
-    <w:p>
-      <w:r>
-        <w:t>Cada nivel presenta una física distinta, una vista diferente y objetivos claros.</w:t>
-      </w:r>
-    </w:p>
-    <w:p>
-      <w:r>
-        <w:t>Además, incluye un agente con comportamiento autónomo básico que agrega un toque de inteligencia artificial sencilla.</w:t>
-      </w:r>
     </w:p>
     <w:sectPr>
       <w:pgSz w:w="12240" w:h="15840"/>

</xml_diff>